<commit_message>
Corigé style guide pdf-footer
</commit_message>
<xml_diff>
--- a/Style guide.docx
+++ b/Style guide.docx
@@ -1,10 +1,10 @@
 
 <file path=word/document.xml><?xml version="1.0" encoding="utf-8"?>
-<w:document xmlns:wpc="http://schemas.microsoft.com/office/word/2010/wordprocessingCanvas" xmlns:cx="http://schemas.microsoft.com/office/drawing/2014/chartex" xmlns:cx1="http://schemas.microsoft.com/office/drawing/2015/9/8/chartex" xmlns:cx2="http://schemas.microsoft.com/office/drawing/2015/10/21/chartex" xmlns:cx3="http://schemas.microsoft.com/office/drawing/2016/5/9/chartex" xmlns:cx4="http://schemas.microsoft.com/office/drawing/2016/5/10/chartex" xmlns:cx5="http://schemas.microsoft.com/office/drawing/2016/5/11/chartex" xmlns:cx6="http://schemas.microsoft.com/office/drawing/2016/5/12/chartex" xmlns:cx7="http://schemas.microsoft.com/office/drawing/2016/5/13/chartex" xmlns:cx8="http://schemas.microsoft.com/office/drawing/2016/5/14/chartex" xmlns:mc="http://schemas.openxmlformats.org/markup-compatibility/2006" xmlns:aink="http://schemas.microsoft.com/office/drawing/2016/ink" xmlns:am3d="http://schemas.microsoft.com/office/drawing/2017/model3d" xmlns:o="urn:schemas-microsoft-com:office:office" xmlns:r="http://schemas.openxmlformats.org/officeDocument/2006/relationships" xmlns:m="http://schemas.openxmlformats.org/officeDocument/2006/math" xmlns:v="urn:schemas-microsoft-com:vml" xmlns:wp14="http://schemas.microsoft.com/office/word/2010/wordprocessingDrawing" xmlns:wp="http://schemas.openxmlformats.org/drawingml/2006/wordprocessingDrawing" xmlns:w10="urn:schemas-microsoft-com:office:word" xmlns:w="http://schemas.openxmlformats.org/wordprocessingml/2006/main" xmlns:w14="http://schemas.microsoft.com/office/word/2010/wordml" xmlns:w15="http://schemas.microsoft.com/office/word/2012/wordml" xmlns:w16cid="http://schemas.microsoft.com/office/word/2016/wordml/cid" xmlns:w16se="http://schemas.microsoft.com/office/word/2015/wordml/symex" xmlns:wpg="http://schemas.microsoft.com/office/word/2010/wordprocessingGroup" xmlns:wpi="http://schemas.microsoft.com/office/word/2010/wordprocessingInk" xmlns:wne="http://schemas.microsoft.com/office/word/2006/wordml" xmlns:wps="http://schemas.microsoft.com/office/word/2010/wordprocessingShape" mc:Ignorable="w14 w15 w16se w16cid wp14">
+<w:document xmlns:wpc="http://schemas.microsoft.com/office/word/2010/wordprocessingCanvas" xmlns:mc="http://schemas.openxmlformats.org/markup-compatibility/2006" xmlns:o="urn:schemas-microsoft-com:office:office" xmlns:r="http://schemas.openxmlformats.org/officeDocument/2006/relationships" xmlns:m="http://schemas.openxmlformats.org/officeDocument/2006/math" xmlns:v="urn:schemas-microsoft-com:vml" xmlns:wp14="http://schemas.microsoft.com/office/word/2010/wordprocessingDrawing" xmlns:wp="http://schemas.openxmlformats.org/drawingml/2006/wordprocessingDrawing" xmlns:w10="urn:schemas-microsoft-com:office:word" xmlns:w="http://schemas.openxmlformats.org/wordprocessingml/2006/main" xmlns:w14="http://schemas.microsoft.com/office/word/2010/wordml" xmlns:w15="http://schemas.microsoft.com/office/word/2012/wordml" xmlns:wpg="http://schemas.microsoft.com/office/word/2010/wordprocessingGroup" xmlns:wpi="http://schemas.microsoft.com/office/word/2010/wordprocessingInk" xmlns:wne="http://schemas.microsoft.com/office/word/2006/wordml" xmlns:wps="http://schemas.microsoft.com/office/word/2010/wordprocessingShape" mc:Ignorable="w14 w15 wp14">
   <w:body>
     <w:p>
       <w:pPr>
-        <w:pStyle w:val="Titre"/>
+        <w:pStyle w:val="Puesto"/>
         <w:jc w:val="center"/>
         <w:rPr>
           <w:sz w:val="72"/>
@@ -28,7 +28,7 @@
     </w:p>
     <w:p>
       <w:pPr>
-        <w:pStyle w:val="Titre1"/>
+        <w:pStyle w:val="Ttulo1"/>
         <w:rPr>
           <w:sz w:val="40"/>
           <w:u w:val="single"/>
@@ -74,6 +74,7 @@
       <w:r>
         <w:rPr>
           <w:noProof/>
+          <w:lang w:eastAsia="fr-FR"/>
         </w:rPr>
         <mc:AlternateContent>
           <mc:Choice Requires="wpg">
@@ -404,7 +405,7 @@
               </wp:anchor>
             </w:drawing>
           </mc:Choice>
-          <mc:Fallback>
+          <mc:Fallback xmlns:w16se="http://schemas.microsoft.com/office/word/2015/wordml/symex" xmlns:w16cid="http://schemas.microsoft.com/office/word/2016/wordml/cid" xmlns:am3d="http://schemas.microsoft.com/office/drawing/2017/model3d" xmlns:aink="http://schemas.microsoft.com/office/drawing/2016/ink" xmlns:cx8="http://schemas.microsoft.com/office/drawing/2016/5/14/chartex" xmlns:cx7="http://schemas.microsoft.com/office/drawing/2016/5/13/chartex" xmlns:cx6="http://schemas.microsoft.com/office/drawing/2016/5/12/chartex" xmlns:cx5="http://schemas.microsoft.com/office/drawing/2016/5/11/chartex" xmlns:cx4="http://schemas.microsoft.com/office/drawing/2016/5/10/chartex" xmlns:cx3="http://schemas.microsoft.com/office/drawing/2016/5/9/chartex" xmlns:cx2="http://schemas.microsoft.com/office/drawing/2015/10/21/chartex" xmlns:cx1="http://schemas.microsoft.com/office/drawing/2015/9/8/chartex" xmlns:cx="http://schemas.microsoft.com/office/drawing/2014/chartex">
             <w:pict>
               <v:group id="Groupe 7" o:spid="_x0000_s1026" style="position:absolute;margin-left:-4.85pt;margin-top:17.35pt;width:495.35pt;height:119.4pt;z-index:251668480;mso-width-relative:margin;mso-height-relative:margin" coordsize="59436,14325" o:gfxdata="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">
                 <v:shapetype id="_x0000_t75" coordsize="21600,21600" o:spt="75" o:preferrelative="t" path="m@4@5l@4@11@9@11@9@5xe" filled="f" stroked="f">
@@ -582,7 +583,7 @@
     <w:p/>
     <w:p>
       <w:pPr>
-        <w:pStyle w:val="Titre1"/>
+        <w:pStyle w:val="Ttulo1"/>
         <w:rPr>
           <w:sz w:val="40"/>
           <w:u w:val="single"/>
@@ -591,7 +592,7 @@
     </w:p>
     <w:p>
       <w:pPr>
-        <w:pStyle w:val="Titre1"/>
+        <w:pStyle w:val="Ttulo1"/>
         <w:rPr>
           <w:sz w:val="40"/>
           <w:u w:val="single"/>
@@ -600,7 +601,7 @@
     </w:p>
     <w:p>
       <w:pPr>
-        <w:pStyle w:val="Titre1"/>
+        <w:pStyle w:val="Ttulo1"/>
         <w:rPr>
           <w:sz w:val="40"/>
           <w:u w:val="single"/>
@@ -609,7 +610,7 @@
     </w:p>
     <w:p>
       <w:pPr>
-        <w:pStyle w:val="Titre1"/>
+        <w:pStyle w:val="Ttulo1"/>
         <w:rPr>
           <w:sz w:val="40"/>
           <w:u w:val="single"/>
@@ -646,6 +647,7 @@
       <w:r>
         <w:rPr>
           <w:noProof/>
+          <w:lang w:eastAsia="fr-FR"/>
         </w:rPr>
         <w:drawing>
           <wp:anchor distT="0" distB="0" distL="114300" distR="114300" simplePos="0" relativeHeight="251669504" behindDoc="0" locked="0" layoutInCell="1" allowOverlap="1" wp14:anchorId="2207062C">
@@ -723,6 +725,7 @@
       <w:r>
         <w:rPr>
           <w:noProof/>
+          <w:lang w:eastAsia="fr-FR"/>
         </w:rPr>
         <w:drawing>
           <wp:anchor distT="0" distB="0" distL="114300" distR="114300" simplePos="0" relativeHeight="251670528" behindDoc="0" locked="0" layoutInCell="1" allowOverlap="1" wp14:anchorId="469FB455">
@@ -899,7 +902,17 @@
           <w:bdr w:val="none" w:sz="0" w:space="0" w:color="auto" w:frame="1"/>
           <w:lang w:eastAsia="fr-FR"/>
         </w:rPr>
-        <w:t>H3 : 20px</w:t>
+        <w:t>H3 : 15</w:t>
+      </w:r>
+      <w:r>
+        <w:rPr>
+          <w:rFonts w:ascii="Adobe Blank" w:eastAsia="Times New Roman" w:hAnsi="Adobe Blank" w:cs="Arial"/>
+          <w:sz w:val="30"/>
+          <w:szCs w:val="30"/>
+          <w:bdr w:val="none" w:sz="0" w:space="0" w:color="auto" w:frame="1"/>
+          <w:lang w:eastAsia="fr-FR"/>
+        </w:rPr>
+        <w:t>px</w:t>
       </w:r>
     </w:p>
     <w:p>
@@ -937,7 +950,17 @@
           <w:bdr w:val="none" w:sz="0" w:space="0" w:color="auto" w:frame="1"/>
           <w:lang w:eastAsia="fr-FR"/>
         </w:rPr>
-        <w:t>H4 : 15px</w:t>
+        <w:t>H4 : 10</w:t>
+      </w:r>
+      <w:r>
+        <w:rPr>
+          <w:rFonts w:ascii="Adobe Blank" w:eastAsia="Times New Roman" w:hAnsi="Adobe Blank" w:cs="Arial"/>
+          <w:sz w:val="23"/>
+          <w:szCs w:val="23"/>
+          <w:bdr w:val="none" w:sz="0" w:space="0" w:color="auto" w:frame="1"/>
+          <w:lang w:eastAsia="fr-FR"/>
+        </w:rPr>
+        <w:t>px</w:t>
       </w:r>
     </w:p>
     <w:p>
@@ -975,7 +998,29 @@
           <w:bdr w:val="none" w:sz="0" w:space="0" w:color="auto" w:frame="1"/>
           <w:lang w:eastAsia="fr-FR"/>
         </w:rPr>
-        <w:t>H5 : 10px</w:t>
+        <w:t xml:space="preserve">H5 : </w:t>
+      </w:r>
+      <w:r>
+        <w:rPr>
+          <w:rFonts w:ascii="Adobe Blank" w:eastAsia="Times New Roman" w:hAnsi="Adobe Blank" w:cs="Arial"/>
+          <w:sz w:val="15"/>
+          <w:szCs w:val="15"/>
+          <w:bdr w:val="none" w:sz="0" w:space="0" w:color="auto" w:frame="1"/>
+          <w:lang w:eastAsia="fr-FR"/>
+        </w:rPr>
+        <w:t>8</w:t>
+      </w:r>
+      <w:bookmarkStart w:id="0" w:name="_GoBack"/>
+      <w:bookmarkEnd w:id="0"/>
+      <w:r>
+        <w:rPr>
+          <w:rFonts w:ascii="Adobe Blank" w:eastAsia="Times New Roman" w:hAnsi="Adobe Blank" w:cs="Arial"/>
+          <w:sz w:val="15"/>
+          <w:szCs w:val="15"/>
+          <w:bdr w:val="none" w:sz="0" w:space="0" w:color="auto" w:frame="1"/>
+          <w:lang w:eastAsia="fr-FR"/>
+        </w:rPr>
+        <w:t>px</w:t>
       </w:r>
     </w:p>
     <w:p>
@@ -994,15 +1039,13 @@
     </w:p>
     <w:p>
       <w:pPr>
-        <w:pStyle w:val="Titre1"/>
+        <w:pStyle w:val="Ttulo1"/>
         <w:rPr>
           <w:sz w:val="40"/>
           <w:u w:val="single"/>
           <w:lang w:val="en-GB"/>
         </w:rPr>
       </w:pPr>
-      <w:bookmarkStart w:id="0" w:name="_GoBack"/>
-      <w:bookmarkEnd w:id="0"/>
       <w:r>
         <w:rPr>
           <w:sz w:val="40"/>
@@ -1046,6 +1089,7 @@
       <w:r>
         <w:rPr>
           <w:noProof/>
+          <w:lang w:eastAsia="fr-FR"/>
         </w:rPr>
         <w:drawing>
           <wp:anchor distT="0" distB="0" distL="114300" distR="114300" simplePos="0" relativeHeight="251675648" behindDoc="0" locked="0" layoutInCell="1" allowOverlap="1" wp14:anchorId="5FC56686">
@@ -1106,6 +1150,7 @@
       <w:r>
         <w:rPr>
           <w:noProof/>
+          <w:lang w:eastAsia="fr-FR"/>
         </w:rPr>
         <w:drawing>
           <wp:anchor distT="0" distB="0" distL="114300" distR="114300" simplePos="0" relativeHeight="251673600" behindDoc="0" locked="0" layoutInCell="1" allowOverlap="1" wp14:anchorId="2ED53969">
@@ -1166,6 +1211,7 @@
       <w:r>
         <w:rPr>
           <w:noProof/>
+          <w:lang w:eastAsia="fr-FR"/>
         </w:rPr>
         <w:drawing>
           <wp:anchor distT="0" distB="0" distL="114300" distR="114300" simplePos="0" relativeHeight="251679744" behindDoc="0" locked="0" layoutInCell="1" allowOverlap="1">
@@ -1226,6 +1272,7 @@
       <w:r>
         <w:rPr>
           <w:noProof/>
+          <w:lang w:eastAsia="fr-FR"/>
         </w:rPr>
         <w:drawing>
           <wp:anchor distT="0" distB="0" distL="114300" distR="114300" simplePos="0" relativeHeight="251671552" behindDoc="0" locked="0" layoutInCell="1" allowOverlap="1" wp14:anchorId="37BBA928">
@@ -1314,6 +1361,7 @@
       <w:r>
         <w:rPr>
           <w:noProof/>
+          <w:lang w:eastAsia="fr-FR"/>
         </w:rPr>
         <w:drawing>
           <wp:anchor distT="0" distB="0" distL="114300" distR="114300" simplePos="0" relativeHeight="251672576" behindDoc="0" locked="0" layoutInCell="1" allowOverlap="1">
@@ -1374,6 +1422,7 @@
       <w:r>
         <w:rPr>
           <w:noProof/>
+          <w:lang w:eastAsia="fr-FR"/>
         </w:rPr>
         <w:drawing>
           <wp:anchor distT="0" distB="0" distL="114300" distR="114300" simplePos="0" relativeHeight="251678720" behindDoc="0" locked="0" layoutInCell="1" allowOverlap="1">
@@ -1434,6 +1483,7 @@
       <w:r>
         <w:rPr>
           <w:noProof/>
+          <w:lang w:eastAsia="fr-FR"/>
         </w:rPr>
         <w:drawing>
           <wp:anchor distT="0" distB="0" distL="114300" distR="114300" simplePos="0" relativeHeight="251677696" behindDoc="0" locked="0" layoutInCell="1" allowOverlap="1">
@@ -1494,6 +1544,7 @@
       <w:r>
         <w:rPr>
           <w:noProof/>
+          <w:lang w:eastAsia="fr-FR"/>
         </w:rPr>
         <w:drawing>
           <wp:anchor distT="0" distB="0" distL="114300" distR="114300" simplePos="0" relativeHeight="251676672" behindDoc="0" locked="0" layoutInCell="1" allowOverlap="1" wp14:anchorId="59673250">
@@ -1554,6 +1605,7 @@
       <w:r>
         <w:rPr>
           <w:noProof/>
+          <w:lang w:eastAsia="fr-FR"/>
         </w:rPr>
         <w:drawing>
           <wp:anchor distT="0" distB="0" distL="114300" distR="114300" simplePos="0" relativeHeight="251674624" behindDoc="0" locked="0" layoutInCell="1" allowOverlap="1">
@@ -1677,7 +1729,7 @@
     </w:p>
     <w:p>
       <w:pPr>
-        <w:pStyle w:val="Titre1"/>
+        <w:pStyle w:val="Ttulo1"/>
         <w:rPr>
           <w:sz w:val="40"/>
           <w:u w:val="single"/>
@@ -1719,12 +1771,13 @@
       <w:r>
         <w:rPr>
           <w:noProof/>
+          <w:lang w:eastAsia="fr-FR"/>
         </w:rPr>
         <w:drawing>
-          <wp:inline distT="0" distB="0" distL="0" distR="0" wp14:anchorId="0F3BC92E" wp14:editId="03A19267">
-            <wp:extent cx="1577340" cy="651860"/>
-            <wp:effectExtent l="0" t="0" r="3810" b="0"/>
-            <wp:docPr id="14" name="Image 14"/>
+          <wp:inline distT="0" distB="0" distL="0" distR="0" wp14:anchorId="2E7BC3F6" wp14:editId="4090D0E3">
+            <wp:extent cx="1685925" cy="333375"/>
+            <wp:effectExtent l="0" t="0" r="9525" b="9525"/>
+            <wp:docPr id="9" name="Imagen 9"/>
             <wp:cNvGraphicFramePr>
               <a:graphicFrameLocks xmlns:a="http://schemas.openxmlformats.org/drawingml/2006/main" noChangeAspect="1"/>
             </wp:cNvGraphicFramePr>
@@ -1735,27 +1788,20 @@
                     <pic:cNvPr id="1" name=""/>
                     <pic:cNvPicPr/>
                   </pic:nvPicPr>
-                  <pic:blipFill rotWithShape="1">
+                  <pic:blipFill>
                     <a:blip r:embed="rId20"/>
-                    <a:srcRect l="1201" t="65413" r="91325" b="29096"/>
-                    <a:stretch/>
+                    <a:stretch>
+                      <a:fillRect/>
+                    </a:stretch>
                   </pic:blipFill>
-                  <pic:spPr bwMode="auto">
+                  <pic:spPr>
                     <a:xfrm>
                       <a:off x="0" y="0"/>
-                      <a:ext cx="1687575" cy="697416"/>
+                      <a:ext cx="1685925" cy="333375"/>
                     </a:xfrm>
                     <a:prstGeom prst="rect">
                       <a:avLst/>
                     </a:prstGeom>
-                    <a:ln>
-                      <a:noFill/>
-                    </a:ln>
-                    <a:extLst>
-                      <a:ext uri="{53640926-AAD7-44D8-BBD7-CCE9431645EC}">
-                        <a14:shadowObscured xmlns:a14="http://schemas.microsoft.com/office/drawing/2010/main"/>
-                      </a:ext>
-                    </a:extLst>
                   </pic:spPr>
                 </pic:pic>
               </a:graphicData>
@@ -1766,12 +1812,13 @@
       <w:r>
         <w:rPr>
           <w:noProof/>
+          <w:lang w:eastAsia="fr-FR"/>
         </w:rPr>
         <w:drawing>
-          <wp:inline distT="0" distB="0" distL="0" distR="0" wp14:anchorId="7192216B" wp14:editId="0E1900AF">
-            <wp:extent cx="3221181" cy="637664"/>
-            <wp:effectExtent l="0" t="0" r="0" b="0"/>
-            <wp:docPr id="13" name="Image 13"/>
+          <wp:inline distT="0" distB="0" distL="0" distR="0" wp14:anchorId="410D5A5E" wp14:editId="67524ED1">
+            <wp:extent cx="1847850" cy="333375"/>
+            <wp:effectExtent l="0" t="0" r="0" b="9525"/>
+            <wp:docPr id="10" name="Imagen 10"/>
             <wp:cNvGraphicFramePr>
               <a:graphicFrameLocks xmlns:a="http://schemas.openxmlformats.org/drawingml/2006/main" noChangeAspect="1"/>
             </wp:cNvGraphicFramePr>
@@ -1782,30 +1829,20 @@
                     <pic:cNvPr id="1" name=""/>
                     <pic:cNvPicPr/>
                   </pic:nvPicPr>
-                  <pic:blipFill rotWithShape="1">
+                  <pic:blipFill>
                     <a:blip r:embed="rId21"/>
-                    <a:srcRect l="28256" t="62198" r="57210" b="32689"/>
-                    <a:stretch/>
+                    <a:stretch>
+                      <a:fillRect/>
+                    </a:stretch>
                   </pic:blipFill>
-                  <pic:spPr bwMode="auto">
+                  <pic:spPr>
                     <a:xfrm>
                       <a:off x="0" y="0"/>
-                      <a:ext cx="3281715" cy="649647"/>
+                      <a:ext cx="1847850" cy="333375"/>
                     </a:xfrm>
                     <a:prstGeom prst="rect">
                       <a:avLst/>
                     </a:prstGeom>
-                    <a:ln>
-                      <a:noFill/>
-                    </a:ln>
-                    <a:effectLst>
-                      <a:softEdge rad="25400"/>
-                    </a:effectLst>
-                    <a:extLst>
-                      <a:ext uri="{53640926-AAD7-44D8-BBD7-CCE9431645EC}">
-                        <a14:shadowObscured xmlns:a14="http://schemas.microsoft.com/office/drawing/2010/main"/>
-                      </a:ext>
-                    </a:extLst>
                   </pic:spPr>
                 </pic:pic>
               </a:graphicData>
@@ -1813,15 +1850,26 @@
           </wp:inline>
         </w:drawing>
       </w:r>
+    </w:p>
+    <w:p>
+      <w:pPr>
+        <w:tabs>
+          <w:tab w:val="left" w:pos="900"/>
+        </w:tabs>
+        <w:rPr>
+          <w:u w:val="single"/>
+        </w:rPr>
+      </w:pPr>
       <w:r>
         <w:rPr>
           <w:noProof/>
+          <w:lang w:eastAsia="fr-FR"/>
         </w:rPr>
         <w:drawing>
-          <wp:inline distT="0" distB="0" distL="0" distR="0" wp14:anchorId="2AB15D1F" wp14:editId="162B0916">
-            <wp:extent cx="2902527" cy="561922"/>
-            <wp:effectExtent l="0" t="0" r="0" b="0"/>
-            <wp:docPr id="12" name="Image 12"/>
+          <wp:inline distT="0" distB="0" distL="0" distR="0" wp14:anchorId="203DB099" wp14:editId="5C35FDCD">
+            <wp:extent cx="1352550" cy="314325"/>
+            <wp:effectExtent l="0" t="0" r="0" b="9525"/>
+            <wp:docPr id="11" name="Imagen 11"/>
             <wp:cNvGraphicFramePr>
               <a:graphicFrameLocks xmlns:a="http://schemas.openxmlformats.org/drawingml/2006/main" noChangeAspect="1"/>
             </wp:cNvGraphicFramePr>
@@ -1832,27 +1880,20 @@
                     <pic:cNvPr id="1" name=""/>
                     <pic:cNvPicPr/>
                   </pic:nvPicPr>
-                  <pic:blipFill rotWithShape="1">
-                    <a:blip r:embed="rId21"/>
-                    <a:srcRect l="56291" t="62131" r="27893" b="32426"/>
-                    <a:stretch/>
+                  <pic:blipFill>
+                    <a:blip r:embed="rId22"/>
+                    <a:stretch>
+                      <a:fillRect/>
+                    </a:stretch>
                   </pic:blipFill>
-                  <pic:spPr bwMode="auto">
+                  <pic:spPr>
                     <a:xfrm>
                       <a:off x="0" y="0"/>
-                      <a:ext cx="2978702" cy="576669"/>
+                      <a:ext cx="1352550" cy="314325"/>
                     </a:xfrm>
                     <a:prstGeom prst="rect">
                       <a:avLst/>
                     </a:prstGeom>
-                    <a:ln>
-                      <a:noFill/>
-                    </a:ln>
-                    <a:extLst>
-                      <a:ext uri="{53640926-AAD7-44D8-BBD7-CCE9431645EC}">
-                        <a14:shadowObscured xmlns:a14="http://schemas.microsoft.com/office/drawing/2010/main"/>
-                      </a:ext>
-                    </a:extLst>
                   </pic:spPr>
                 </pic:pic>
               </a:graphicData>
@@ -1862,7 +1903,7 @@
       </w:r>
     </w:p>
     <w:sectPr>
-      <w:footerReference w:type="default" r:id="rId22"/>
+      <w:footerReference w:type="default" r:id="rId23"/>
       <w:pgSz w:w="11906" w:h="16838"/>
       <w:pgMar w:top="709" w:right="707" w:bottom="1417" w:left="709" w:header="708" w:footer="708" w:gutter="0"/>
       <w:cols w:space="708"/>
@@ -1873,7 +1914,7 @@
 </file>
 
 <file path=word/endnotes.xml><?xml version="1.0" encoding="utf-8"?>
-<w:endnotes xmlns:wpc="http://schemas.microsoft.com/office/word/2010/wordprocessingCanvas" xmlns:cx="http://schemas.microsoft.com/office/drawing/2014/chartex" xmlns:cx1="http://schemas.microsoft.com/office/drawing/2015/9/8/chartex" xmlns:cx2="http://schemas.microsoft.com/office/drawing/2015/10/21/chartex" xmlns:cx3="http://schemas.microsoft.com/office/drawing/2016/5/9/chartex" xmlns:cx4="http://schemas.microsoft.com/office/drawing/2016/5/10/chartex" xmlns:cx5="http://schemas.microsoft.com/office/drawing/2016/5/11/chartex" xmlns:cx6="http://schemas.microsoft.com/office/drawing/2016/5/12/chartex" xmlns:cx7="http://schemas.microsoft.com/office/drawing/2016/5/13/chartex" xmlns:cx8="http://schemas.microsoft.com/office/drawing/2016/5/14/chartex" xmlns:mc="http://schemas.openxmlformats.org/markup-compatibility/2006" xmlns:aink="http://schemas.microsoft.com/office/drawing/2016/ink" xmlns:am3d="http://schemas.microsoft.com/office/drawing/2017/model3d" xmlns:o="urn:schemas-microsoft-com:office:office" xmlns:r="http://schemas.openxmlformats.org/officeDocument/2006/relationships" xmlns:m="http://schemas.openxmlformats.org/officeDocument/2006/math" xmlns:v="urn:schemas-microsoft-com:vml" xmlns:wp14="http://schemas.microsoft.com/office/word/2010/wordprocessingDrawing" xmlns:wp="http://schemas.openxmlformats.org/drawingml/2006/wordprocessingDrawing" xmlns:w10="urn:schemas-microsoft-com:office:word" xmlns:w="http://schemas.openxmlformats.org/wordprocessingml/2006/main" xmlns:w14="http://schemas.microsoft.com/office/word/2010/wordml" xmlns:w15="http://schemas.microsoft.com/office/word/2012/wordml" xmlns:w16cid="http://schemas.microsoft.com/office/word/2016/wordml/cid" xmlns:w16se="http://schemas.microsoft.com/office/word/2015/wordml/symex" xmlns:wpg="http://schemas.microsoft.com/office/word/2010/wordprocessingGroup" xmlns:wpi="http://schemas.microsoft.com/office/word/2010/wordprocessingInk" xmlns:wne="http://schemas.microsoft.com/office/word/2006/wordml" xmlns:wps="http://schemas.microsoft.com/office/word/2010/wordprocessingShape" mc:Ignorable="w14 w15 w16se w16cid wp14">
+<w:endnotes xmlns:wpc="http://schemas.microsoft.com/office/word/2010/wordprocessingCanvas" xmlns:mc="http://schemas.openxmlformats.org/markup-compatibility/2006" xmlns:o="urn:schemas-microsoft-com:office:office" xmlns:r="http://schemas.openxmlformats.org/officeDocument/2006/relationships" xmlns:m="http://schemas.openxmlformats.org/officeDocument/2006/math" xmlns:v="urn:schemas-microsoft-com:vml" xmlns:wp14="http://schemas.microsoft.com/office/word/2010/wordprocessingDrawing" xmlns:wp="http://schemas.openxmlformats.org/drawingml/2006/wordprocessingDrawing" xmlns:w10="urn:schemas-microsoft-com:office:word" xmlns:w="http://schemas.openxmlformats.org/wordprocessingml/2006/main" xmlns:w14="http://schemas.microsoft.com/office/word/2010/wordml" xmlns:w15="http://schemas.microsoft.com/office/word/2012/wordml" xmlns:wpg="http://schemas.microsoft.com/office/word/2010/wordprocessingGroup" xmlns:wpi="http://schemas.microsoft.com/office/word/2010/wordprocessingInk" xmlns:wne="http://schemas.microsoft.com/office/word/2006/wordml" xmlns:wps="http://schemas.microsoft.com/office/word/2010/wordprocessingShape" mc:Ignorable="w14 w15 wp14">
   <w:endnote w:type="separator" w:id="-1">
     <w:p>
       <w:pPr>
@@ -1898,10 +1939,10 @@
 </file>
 
 <file path=word/footer1.xml><?xml version="1.0" encoding="utf-8"?>
-<w:ftr xmlns:wpc="http://schemas.microsoft.com/office/word/2010/wordprocessingCanvas" xmlns:cx="http://schemas.microsoft.com/office/drawing/2014/chartex" xmlns:cx1="http://schemas.microsoft.com/office/drawing/2015/9/8/chartex" xmlns:cx2="http://schemas.microsoft.com/office/drawing/2015/10/21/chartex" xmlns:cx3="http://schemas.microsoft.com/office/drawing/2016/5/9/chartex" xmlns:cx4="http://schemas.microsoft.com/office/drawing/2016/5/10/chartex" xmlns:cx5="http://schemas.microsoft.com/office/drawing/2016/5/11/chartex" xmlns:cx6="http://schemas.microsoft.com/office/drawing/2016/5/12/chartex" xmlns:cx7="http://schemas.microsoft.com/office/drawing/2016/5/13/chartex" xmlns:cx8="http://schemas.microsoft.com/office/drawing/2016/5/14/chartex" xmlns:mc="http://schemas.openxmlformats.org/markup-compatibility/2006" xmlns:aink="http://schemas.microsoft.com/office/drawing/2016/ink" xmlns:am3d="http://schemas.microsoft.com/office/drawing/2017/model3d" xmlns:o="urn:schemas-microsoft-com:office:office" xmlns:r="http://schemas.openxmlformats.org/officeDocument/2006/relationships" xmlns:m="http://schemas.openxmlformats.org/officeDocument/2006/math" xmlns:v="urn:schemas-microsoft-com:vml" xmlns:wp14="http://schemas.microsoft.com/office/word/2010/wordprocessingDrawing" xmlns:wp="http://schemas.openxmlformats.org/drawingml/2006/wordprocessingDrawing" xmlns:w10="urn:schemas-microsoft-com:office:word" xmlns:w="http://schemas.openxmlformats.org/wordprocessingml/2006/main" xmlns:w14="http://schemas.microsoft.com/office/word/2010/wordml" xmlns:w15="http://schemas.microsoft.com/office/word/2012/wordml" xmlns:w16cid="http://schemas.microsoft.com/office/word/2016/wordml/cid" xmlns:w16se="http://schemas.microsoft.com/office/word/2015/wordml/symex" xmlns:wpg="http://schemas.microsoft.com/office/word/2010/wordprocessingGroup" xmlns:wpi="http://schemas.microsoft.com/office/word/2010/wordprocessingInk" xmlns:wne="http://schemas.microsoft.com/office/word/2006/wordml" xmlns:wps="http://schemas.microsoft.com/office/word/2010/wordprocessingShape" mc:Ignorable="w14 w15 w16se w16cid wp14">
+<w:ftr xmlns:wpc="http://schemas.microsoft.com/office/word/2010/wordprocessingCanvas" xmlns:mc="http://schemas.openxmlformats.org/markup-compatibility/2006" xmlns:o="urn:schemas-microsoft-com:office:office" xmlns:r="http://schemas.openxmlformats.org/officeDocument/2006/relationships" xmlns:m="http://schemas.openxmlformats.org/officeDocument/2006/math" xmlns:v="urn:schemas-microsoft-com:vml" xmlns:wp14="http://schemas.microsoft.com/office/word/2010/wordprocessingDrawing" xmlns:wp="http://schemas.openxmlformats.org/drawingml/2006/wordprocessingDrawing" xmlns:w10="urn:schemas-microsoft-com:office:word" xmlns:w="http://schemas.openxmlformats.org/wordprocessingml/2006/main" xmlns:w14="http://schemas.microsoft.com/office/word/2010/wordml" xmlns:w15="http://schemas.microsoft.com/office/word/2012/wordml" xmlns:wpg="http://schemas.microsoft.com/office/word/2010/wordprocessingGroup" xmlns:wpi="http://schemas.microsoft.com/office/word/2010/wordprocessingInk" xmlns:wne="http://schemas.microsoft.com/office/word/2006/wordml" xmlns:wps="http://schemas.microsoft.com/office/word/2010/wordprocessingShape" mc:Ignorable="w14 w15 wp14">
   <w:p>
     <w:pPr>
-      <w:pStyle w:val="Pieddepage"/>
+      <w:pStyle w:val="Piedepgina"/>
       <w:rPr>
         <w:lang w:val="es-ES"/>
       </w:rPr>
@@ -1910,21 +1951,7 @@
       <w:rPr>
         <w:lang w:val="es-ES"/>
       </w:rPr>
-      <w:t xml:space="preserve">BATARDIERE Simon – LASCOMBE </w:t>
-    </w:r>
-    <w:proofErr w:type="spellStart"/>
-    <w:r>
-      <w:rPr>
-        <w:lang w:val="es-ES"/>
-      </w:rPr>
-      <w:t>Maël</w:t>
-    </w:r>
-    <w:proofErr w:type="spellEnd"/>
-    <w:r>
-      <w:rPr>
-        <w:lang w:val="es-ES"/>
-      </w:rPr>
-      <w:t xml:space="preserve"> – SOTO E</w:t>
+      <w:t>BATARDIERE Simon – LASCOMBE Maël – SOTO E</w:t>
     </w:r>
     <w:r>
       <w:rPr>
@@ -1944,7 +1971,7 @@
 </file>
 
 <file path=word/footnotes.xml><?xml version="1.0" encoding="utf-8"?>
-<w:footnotes xmlns:wpc="http://schemas.microsoft.com/office/word/2010/wordprocessingCanvas" xmlns:cx="http://schemas.microsoft.com/office/drawing/2014/chartex" xmlns:cx1="http://schemas.microsoft.com/office/drawing/2015/9/8/chartex" xmlns:cx2="http://schemas.microsoft.com/office/drawing/2015/10/21/chartex" xmlns:cx3="http://schemas.microsoft.com/office/drawing/2016/5/9/chartex" xmlns:cx4="http://schemas.microsoft.com/office/drawing/2016/5/10/chartex" xmlns:cx5="http://schemas.microsoft.com/office/drawing/2016/5/11/chartex" xmlns:cx6="http://schemas.microsoft.com/office/drawing/2016/5/12/chartex" xmlns:cx7="http://schemas.microsoft.com/office/drawing/2016/5/13/chartex" xmlns:cx8="http://schemas.microsoft.com/office/drawing/2016/5/14/chartex" xmlns:mc="http://schemas.openxmlformats.org/markup-compatibility/2006" xmlns:aink="http://schemas.microsoft.com/office/drawing/2016/ink" xmlns:am3d="http://schemas.microsoft.com/office/drawing/2017/model3d" xmlns:o="urn:schemas-microsoft-com:office:office" xmlns:r="http://schemas.openxmlformats.org/officeDocument/2006/relationships" xmlns:m="http://schemas.openxmlformats.org/officeDocument/2006/math" xmlns:v="urn:schemas-microsoft-com:vml" xmlns:wp14="http://schemas.microsoft.com/office/word/2010/wordprocessingDrawing" xmlns:wp="http://schemas.openxmlformats.org/drawingml/2006/wordprocessingDrawing" xmlns:w10="urn:schemas-microsoft-com:office:word" xmlns:w="http://schemas.openxmlformats.org/wordprocessingml/2006/main" xmlns:w14="http://schemas.microsoft.com/office/word/2010/wordml" xmlns:w15="http://schemas.microsoft.com/office/word/2012/wordml" xmlns:w16cid="http://schemas.microsoft.com/office/word/2016/wordml/cid" xmlns:w16se="http://schemas.microsoft.com/office/word/2015/wordml/symex" xmlns:wpg="http://schemas.microsoft.com/office/word/2010/wordprocessingGroup" xmlns:wpi="http://schemas.microsoft.com/office/word/2010/wordprocessingInk" xmlns:wne="http://schemas.microsoft.com/office/word/2006/wordml" xmlns:wps="http://schemas.microsoft.com/office/word/2010/wordprocessingShape" mc:Ignorable="w14 w15 w16se w16cid wp14">
+<w:footnotes xmlns:wpc="http://schemas.microsoft.com/office/word/2010/wordprocessingCanvas" xmlns:mc="http://schemas.openxmlformats.org/markup-compatibility/2006" xmlns:o="urn:schemas-microsoft-com:office:office" xmlns:r="http://schemas.openxmlformats.org/officeDocument/2006/relationships" xmlns:m="http://schemas.openxmlformats.org/officeDocument/2006/math" xmlns:v="urn:schemas-microsoft-com:vml" xmlns:wp14="http://schemas.microsoft.com/office/word/2010/wordprocessingDrawing" xmlns:wp="http://schemas.openxmlformats.org/drawingml/2006/wordprocessingDrawing" xmlns:w10="urn:schemas-microsoft-com:office:word" xmlns:w="http://schemas.openxmlformats.org/wordprocessingml/2006/main" xmlns:w14="http://schemas.microsoft.com/office/word/2010/wordml" xmlns:w15="http://schemas.microsoft.com/office/word/2012/wordml" xmlns:wpg="http://schemas.microsoft.com/office/word/2010/wordprocessingGroup" xmlns:wpi="http://schemas.microsoft.com/office/word/2010/wordprocessingInk" xmlns:wne="http://schemas.microsoft.com/office/word/2006/wordml" xmlns:wps="http://schemas.microsoft.com/office/word/2010/wordprocessingShape" mc:Ignorable="w14 w15 wp14">
   <w:footnote w:type="separator" w:id="-1">
     <w:p>
       <w:pPr>
@@ -1969,7 +1996,7 @@
 </file>
 
 <file path=word/numbering.xml><?xml version="1.0" encoding="utf-8"?>
-<w:numbering xmlns:wpc="http://schemas.microsoft.com/office/word/2010/wordprocessingCanvas" xmlns:cx="http://schemas.microsoft.com/office/drawing/2014/chartex" xmlns:cx1="http://schemas.microsoft.com/office/drawing/2015/9/8/chartex" xmlns:cx2="http://schemas.microsoft.com/office/drawing/2015/10/21/chartex" xmlns:cx3="http://schemas.microsoft.com/office/drawing/2016/5/9/chartex" xmlns:cx4="http://schemas.microsoft.com/office/drawing/2016/5/10/chartex" xmlns:cx5="http://schemas.microsoft.com/office/drawing/2016/5/11/chartex" xmlns:cx6="http://schemas.microsoft.com/office/drawing/2016/5/12/chartex" xmlns:cx7="http://schemas.microsoft.com/office/drawing/2016/5/13/chartex" xmlns:cx8="http://schemas.microsoft.com/office/drawing/2016/5/14/chartex" xmlns:mc="http://schemas.openxmlformats.org/markup-compatibility/2006" xmlns:aink="http://schemas.microsoft.com/office/drawing/2016/ink" xmlns:am3d="http://schemas.microsoft.com/office/drawing/2017/model3d" xmlns:o="urn:schemas-microsoft-com:office:office" xmlns:r="http://schemas.openxmlformats.org/officeDocument/2006/relationships" xmlns:m="http://schemas.openxmlformats.org/officeDocument/2006/math" xmlns:v="urn:schemas-microsoft-com:vml" xmlns:wp14="http://schemas.microsoft.com/office/word/2010/wordprocessingDrawing" xmlns:wp="http://schemas.openxmlformats.org/drawingml/2006/wordprocessingDrawing" xmlns:w10="urn:schemas-microsoft-com:office:word" xmlns:w="http://schemas.openxmlformats.org/wordprocessingml/2006/main" xmlns:w14="http://schemas.microsoft.com/office/word/2010/wordml" xmlns:w15="http://schemas.microsoft.com/office/word/2012/wordml" xmlns:w16cid="http://schemas.microsoft.com/office/word/2016/wordml/cid" xmlns:w16se="http://schemas.microsoft.com/office/word/2015/wordml/symex" xmlns:wpg="http://schemas.microsoft.com/office/word/2010/wordprocessingGroup" xmlns:wpi="http://schemas.microsoft.com/office/word/2010/wordprocessingInk" xmlns:wne="http://schemas.microsoft.com/office/word/2006/wordml" xmlns:wps="http://schemas.microsoft.com/office/word/2010/wordprocessingShape" mc:Ignorable="w14 w15 w16se w16cid wp14">
+<w:numbering xmlns:wpc="http://schemas.microsoft.com/office/word/2010/wordprocessingCanvas" xmlns:mc="http://schemas.openxmlformats.org/markup-compatibility/2006" xmlns:o="urn:schemas-microsoft-com:office:office" xmlns:r="http://schemas.openxmlformats.org/officeDocument/2006/relationships" xmlns:m="http://schemas.openxmlformats.org/officeDocument/2006/math" xmlns:v="urn:schemas-microsoft-com:vml" xmlns:wp14="http://schemas.microsoft.com/office/word/2010/wordprocessingDrawing" xmlns:wp="http://schemas.openxmlformats.org/drawingml/2006/wordprocessingDrawing" xmlns:w10="urn:schemas-microsoft-com:office:word" xmlns:w="http://schemas.openxmlformats.org/wordprocessingml/2006/main" xmlns:w14="http://schemas.microsoft.com/office/word/2010/wordml" xmlns:w15="http://schemas.microsoft.com/office/word/2012/wordml" xmlns:wpg="http://schemas.microsoft.com/office/word/2010/wordprocessingGroup" xmlns:wpi="http://schemas.microsoft.com/office/word/2010/wordprocessingInk" xmlns:wne="http://schemas.microsoft.com/office/word/2006/wordml" xmlns:wps="http://schemas.microsoft.com/office/word/2010/wordprocessingShape" mc:Ignorable="w14 w15 wp14">
   <w:abstractNum w:abstractNumId="0" w15:restartNumberingAfterBreak="0">
     <w:nsid w:val="06B90A19"/>
     <w:multiLevelType w:val="multilevel"/>
@@ -2786,7 +2813,7 @@
 </file>
 
 <file path=word/styles.xml><?xml version="1.0" encoding="utf-8"?>
-<w:styles xmlns:mc="http://schemas.openxmlformats.org/markup-compatibility/2006" xmlns:r="http://schemas.openxmlformats.org/officeDocument/2006/relationships" xmlns:w="http://schemas.openxmlformats.org/wordprocessingml/2006/main" xmlns:w14="http://schemas.microsoft.com/office/word/2010/wordml" xmlns:w15="http://schemas.microsoft.com/office/word/2012/wordml" xmlns:w16cid="http://schemas.microsoft.com/office/word/2016/wordml/cid" xmlns:w16se="http://schemas.microsoft.com/office/word/2015/wordml/symex" mc:Ignorable="w14 w15 w16se w16cid">
+<w:styles xmlns:mc="http://schemas.openxmlformats.org/markup-compatibility/2006" xmlns:r="http://schemas.openxmlformats.org/officeDocument/2006/relationships" xmlns:w="http://schemas.openxmlformats.org/wordprocessingml/2006/main" xmlns:w14="http://schemas.microsoft.com/office/word/2010/wordml" xmlns:w15="http://schemas.microsoft.com/office/word/2012/wordml" mc:Ignorable="w14 w15">
   <w:docDefaults>
     <w:rPrDefault>
       <w:rPr>
@@ -2802,7 +2829,7 @@
       </w:pPr>
     </w:pPrDefault>
   </w:docDefaults>
-  <w:latentStyles w:defLockedState="0" w:defUIPriority="99" w:defSemiHidden="0" w:defUnhideWhenUsed="0" w:defQFormat="0" w:count="375">
+  <w:latentStyles w:defLockedState="0" w:defUIPriority="99" w:defSemiHidden="0" w:defUnhideWhenUsed="0" w:defQFormat="0" w:count="371">
     <w:lsdException w:name="Normal" w:uiPriority="0" w:qFormat="1"/>
     <w:lsdException w:name="heading 1" w:uiPriority="9" w:qFormat="1"/>
     <w:lsdException w:name="heading 2" w:semiHidden="1" w:uiPriority="9" w:unhideWhenUsed="1" w:qFormat="1"/>
@@ -3174,20 +3201,16 @@
     <w:lsdException w:name="List Table 5 Dark Accent 6" w:uiPriority="50"/>
     <w:lsdException w:name="List Table 6 Colorful Accent 6" w:uiPriority="51"/>
     <w:lsdException w:name="List Table 7 Colorful Accent 6" w:uiPriority="52"/>
-    <w:lsdException w:name="Mention" w:semiHidden="1" w:unhideWhenUsed="1"/>
-    <w:lsdException w:name="Smart Hyperlink" w:semiHidden="1" w:unhideWhenUsed="1"/>
-    <w:lsdException w:name="Hashtag" w:semiHidden="1" w:unhideWhenUsed="1"/>
-    <w:lsdException w:name="Unresolved Mention" w:semiHidden="1" w:unhideWhenUsed="1"/>
   </w:latentStyles>
   <w:style w:type="paragraph" w:default="1" w:styleId="Normal">
     <w:name w:val="Normal"/>
     <w:qFormat/>
   </w:style>
-  <w:style w:type="paragraph" w:styleId="Titre1">
+  <w:style w:type="paragraph" w:styleId="Ttulo1">
     <w:name w:val="heading 1"/>
     <w:basedOn w:val="Normal"/>
     <w:next w:val="Normal"/>
-    <w:link w:val="Titre1Car"/>
+    <w:link w:val="Ttulo1Car"/>
     <w:uiPriority w:val="9"/>
     <w:qFormat/>
     <w:rsid w:val="004C05BD"/>
@@ -3204,13 +3227,13 @@
       <w:szCs w:val="32"/>
     </w:rPr>
   </w:style>
-  <w:style w:type="character" w:default="1" w:styleId="Policepardfaut">
+  <w:style w:type="character" w:default="1" w:styleId="Fuentedeprrafopredeter">
     <w:name w:val="Default Paragraph Font"/>
     <w:uiPriority w:val="1"/>
     <w:semiHidden/>
     <w:unhideWhenUsed/>
   </w:style>
-  <w:style w:type="table" w:default="1" w:styleId="TableauNormal">
+  <w:style w:type="table" w:default="1" w:styleId="Tablanormal">
     <w:name w:val="Normal Table"/>
     <w:uiPriority w:val="99"/>
     <w:semiHidden/>
@@ -3225,17 +3248,17 @@
       </w:tblCellMar>
     </w:tblPr>
   </w:style>
-  <w:style w:type="numbering" w:default="1" w:styleId="Aucuneliste">
+  <w:style w:type="numbering" w:default="1" w:styleId="Sinlista">
     <w:name w:val="No List"/>
     <w:uiPriority w:val="99"/>
     <w:semiHidden/>
     <w:unhideWhenUsed/>
   </w:style>
-  <w:style w:type="paragraph" w:styleId="Titre">
+  <w:style w:type="paragraph" w:styleId="Puesto">
     <w:name w:val="Title"/>
     <w:basedOn w:val="Normal"/>
     <w:next w:val="Normal"/>
-    <w:link w:val="TitreCar"/>
+    <w:link w:val="PuestoCar"/>
     <w:uiPriority w:val="10"/>
     <w:qFormat/>
     <w:rsid w:val="0028671D"/>
@@ -3251,10 +3274,10 @@
       <w:szCs w:val="56"/>
     </w:rPr>
   </w:style>
-  <w:style w:type="character" w:customStyle="1" w:styleId="TitreCar">
-    <w:name w:val="Titre Car"/>
-    <w:basedOn w:val="Policepardfaut"/>
-    <w:link w:val="Titre"/>
+  <w:style w:type="character" w:customStyle="1" w:styleId="PuestoCar">
+    <w:name w:val="Puesto Car"/>
+    <w:basedOn w:val="Fuentedeprrafopredeter"/>
+    <w:link w:val="Puesto"/>
     <w:uiPriority w:val="10"/>
     <w:rsid w:val="0028671D"/>
     <w:rPr>
@@ -3265,10 +3288,10 @@
       <w:szCs w:val="56"/>
     </w:rPr>
   </w:style>
-  <w:style w:type="paragraph" w:styleId="En-tte">
+  <w:style w:type="paragraph" w:styleId="Encabezado">
     <w:name w:val="header"/>
     <w:basedOn w:val="Normal"/>
-    <w:link w:val="En-tteCar"/>
+    <w:link w:val="EncabezadoCar"/>
     <w:uiPriority w:val="99"/>
     <w:unhideWhenUsed/>
     <w:rsid w:val="0028671D"/>
@@ -3280,17 +3303,17 @@
       <w:spacing w:after="0" w:line="240" w:lineRule="auto"/>
     </w:pPr>
   </w:style>
-  <w:style w:type="character" w:customStyle="1" w:styleId="En-tteCar">
-    <w:name w:val="En-tête Car"/>
-    <w:basedOn w:val="Policepardfaut"/>
-    <w:link w:val="En-tte"/>
+  <w:style w:type="character" w:customStyle="1" w:styleId="EncabezadoCar">
+    <w:name w:val="Encabezado Car"/>
+    <w:basedOn w:val="Fuentedeprrafopredeter"/>
+    <w:link w:val="Encabezado"/>
     <w:uiPriority w:val="99"/>
     <w:rsid w:val="0028671D"/>
   </w:style>
-  <w:style w:type="paragraph" w:styleId="Pieddepage">
+  <w:style w:type="paragraph" w:styleId="Piedepgina">
     <w:name w:val="footer"/>
     <w:basedOn w:val="Normal"/>
-    <w:link w:val="PieddepageCar"/>
+    <w:link w:val="PiedepginaCar"/>
     <w:uiPriority w:val="99"/>
     <w:unhideWhenUsed/>
     <w:rsid w:val="0028671D"/>
@@ -3302,17 +3325,17 @@
       <w:spacing w:after="0" w:line="240" w:lineRule="auto"/>
     </w:pPr>
   </w:style>
-  <w:style w:type="character" w:customStyle="1" w:styleId="PieddepageCar">
-    <w:name w:val="Pied de page Car"/>
-    <w:basedOn w:val="Policepardfaut"/>
-    <w:link w:val="Pieddepage"/>
+  <w:style w:type="character" w:customStyle="1" w:styleId="PiedepginaCar">
+    <w:name w:val="Pie de página Car"/>
+    <w:basedOn w:val="Fuentedeprrafopredeter"/>
+    <w:link w:val="Piedepgina"/>
     <w:uiPriority w:val="99"/>
     <w:rsid w:val="0028671D"/>
   </w:style>
-  <w:style w:type="character" w:customStyle="1" w:styleId="Titre1Car">
-    <w:name w:val="Titre 1 Car"/>
-    <w:basedOn w:val="Policepardfaut"/>
-    <w:link w:val="Titre1"/>
+  <w:style w:type="character" w:customStyle="1" w:styleId="Ttulo1Car">
+    <w:name w:val="Título 1 Car"/>
+    <w:basedOn w:val="Fuentedeprrafopredeter"/>
+    <w:link w:val="Ttulo1"/>
     <w:uiPriority w:val="9"/>
     <w:rsid w:val="004C05BD"/>
     <w:rPr>

</xml_diff>